<commit_message>
Done template and update intermediate classes
</commit_message>
<xml_diff>
--- a/Codes/Michel/TempleForImmediateClass_Michel.docx
+++ b/Codes/Michel/TempleForImmediateClass_Michel.docx
@@ -1,6 +1,6 @@
 
 <file path=word/document.xml><?xml version="1.0" encoding="utf-8"?>
-<w:document xmlns:wpc="http://schemas.microsoft.com/office/word/2010/wordprocessingCanvas" xmlns:mc="http://schemas.openxmlformats.org/markup-compatibility/2006" xmlns:o="urn:schemas-microsoft-com:office:office" xmlns:r="http://schemas.openxmlformats.org/officeDocument/2006/relationships" xmlns:m="http://schemas.openxmlformats.org/officeDocument/2006/math" xmlns:v="urn:schemas-microsoft-com:vml" xmlns:wp14="http://schemas.microsoft.com/office/word/2010/wordprocessingDrawing" xmlns:wp="http://schemas.openxmlformats.org/drawingml/2006/wordprocessingDrawing" xmlns:w10="urn:schemas-microsoft-com:office:word" xmlns:w="http://schemas.openxmlformats.org/wordprocessingml/2006/main" xmlns:w14="http://schemas.microsoft.com/office/word/2010/wordml" xmlns:w15="http://schemas.microsoft.com/office/word/2012/wordml" xmlns:wpg="http://schemas.microsoft.com/office/word/2010/wordprocessingGroup" xmlns:wpi="http://schemas.microsoft.com/office/word/2010/wordprocessingInk" xmlns:wne="http://schemas.microsoft.com/office/word/2006/wordml" xmlns:wps="http://schemas.microsoft.com/office/word/2010/wordprocessingShape" mc:Ignorable="w14 w15 wp14">
+<w:document xmlns:wpc="http://schemas.microsoft.com/office/word/2010/wordprocessingCanvas" xmlns:cx="http://schemas.microsoft.com/office/drawing/2014/chartex" xmlns:cx1="http://schemas.microsoft.com/office/drawing/2015/9/8/chartex" xmlns:cx2="http://schemas.microsoft.com/office/drawing/2015/10/21/chartex" xmlns:cx3="http://schemas.microsoft.com/office/drawing/2016/5/9/chartex" xmlns:cx4="http://schemas.microsoft.com/office/drawing/2016/5/10/chartex" xmlns:cx5="http://schemas.microsoft.com/office/drawing/2016/5/11/chartex" xmlns:mc="http://schemas.openxmlformats.org/markup-compatibility/2006" xmlns:o="urn:schemas-microsoft-com:office:office" xmlns:r="http://schemas.openxmlformats.org/officeDocument/2006/relationships" xmlns:m="http://schemas.openxmlformats.org/officeDocument/2006/math" xmlns:v="urn:schemas-microsoft-com:vml" xmlns:wp14="http://schemas.microsoft.com/office/word/2010/wordprocessingDrawing" xmlns:wp="http://schemas.openxmlformats.org/drawingml/2006/wordprocessingDrawing" xmlns:w10="urn:schemas-microsoft-com:office:word" xmlns:w="http://schemas.openxmlformats.org/wordprocessingml/2006/main" xmlns:w14="http://schemas.microsoft.com/office/word/2010/wordml" xmlns:w15="http://schemas.microsoft.com/office/word/2012/wordml" xmlns:w16se="http://schemas.microsoft.com/office/word/2015/wordml/symex" xmlns:wpg="http://schemas.microsoft.com/office/word/2010/wordprocessingGroup" xmlns:wpi="http://schemas.microsoft.com/office/word/2010/wordprocessingInk" xmlns:wne="http://schemas.microsoft.com/office/word/2006/wordml" xmlns:wps="http://schemas.microsoft.com/office/word/2010/wordprocessingShape" mc:Ignorable="w14 w15 w16se wp14">
   <w:body>
     <w:p>
       <w:pPr>
@@ -8,23 +8,30 @@
         <w:jc w:val="both"/>
       </w:pPr>
       <w:r>
-        <w:t>COINWALLET CLASS</w:t>
+        <w:t>Water</w:t>
+      </w:r>
+      <w:r>
+        <w:t xml:space="preserve"> CLASS</w:t>
       </w:r>
     </w:p>
     <w:p>
-      <w:proofErr w:type="spellStart"/>
       <w:r>
-        <w:t>CoinW</w:t>
+        <w:t>Water</w:t>
       </w:r>
-      <w:r>
-        <w:t>allet</w:t>
-      </w:r>
-      <w:proofErr w:type="spellEnd"/>
       <w:r>
         <w:t xml:space="preserve"> </w:t>
       </w:r>
       <w:r>
-        <w:t>is the class contains the functions and variables for handling coins and the amount of money that users put into the machine</w:t>
+        <w:t xml:space="preserve">is the class </w:t>
+      </w:r>
+      <w:r>
+        <w:t xml:space="preserve">that </w:t>
+      </w:r>
+      <w:r>
+        <w:t xml:space="preserve">contains the functions and variables for </w:t>
+      </w:r>
+      <w:r>
+        <w:t>the water system of the washing system.</w:t>
       </w:r>
     </w:p>
     <w:tbl>
@@ -72,7 +79,7 @@
               <w:jc w:val="both"/>
             </w:pPr>
             <w:r>
-              <w:t>nrOfCoin10</w:t>
+              <w:t>Full</w:t>
             </w:r>
           </w:p>
         </w:tc>
@@ -86,7 +93,7 @@
               <w:cnfStyle w:val="000000000000" w:firstRow="0" w:lastRow="0" w:firstColumn="0" w:lastColumn="0" w:oddVBand="0" w:evenVBand="0" w:oddHBand="0" w:evenHBand="0" w:firstRowFirstColumn="0" w:firstRowLastColumn="0" w:lastRowFirstColumn="0" w:lastRowLastColumn="0"/>
             </w:pPr>
             <w:r>
-              <w:t xml:space="preserve">Integer </w:t>
+              <w:t xml:space="preserve">Constant Integer </w:t>
             </w:r>
           </w:p>
         </w:tc>
@@ -96,11 +103,16 @@
           </w:tcPr>
           <w:p>
             <w:pPr>
-              <w:jc w:val="both"/>
-              <w:cnfStyle w:val="000000000000" w:firstRow="0" w:lastRow="0" w:firstColumn="0" w:lastColumn="0" w:oddVBand="0" w:evenVBand="0" w:oddHBand="0" w:evenHBand="0" w:firstRowFirstColumn="0" w:firstRowLastColumn="0" w:lastRowFirstColumn="0" w:lastRowLastColumn="0"/>
-            </w:pPr>
-            <w:r>
-              <w:t>This is a instance variable to indicate how many coin of value 10 which is put by users</w:t>
+              <w:cnfStyle w:val="000000000000" w:firstRow="0" w:lastRow="0" w:firstColumn="0" w:lastColumn="0" w:oddVBand="0" w:evenVBand="0" w:oddHBand="0" w:evenHBand="0" w:firstRowFirstColumn="0" w:firstRowLastColumn="0" w:lastRowFirstColumn="0" w:lastRowLastColumn="0"/>
+            </w:pPr>
+            <w:r>
+              <w:t>Constant integer which will</w:t>
+            </w:r>
+            <w:r>
+              <w:t xml:space="preserve"> be used to indicate the full</w:t>
+            </w:r>
+            <w:r>
+              <w:t xml:space="preserve"> level of the water contained in the washing machine.</w:t>
             </w:r>
           </w:p>
         </w:tc>
@@ -118,9 +130,14 @@
             <w:pPr>
               <w:jc w:val="both"/>
             </w:pPr>
-            <w:r>
-              <w:t>nrOfCoin50</w:t>
-            </w:r>
+            <w:proofErr w:type="spellStart"/>
+            <w:r>
+              <w:t>Medium</w:t>
+            </w:r>
+            <w:r>
+              <w:t>_water</w:t>
+            </w:r>
+            <w:proofErr w:type="spellEnd"/>
           </w:p>
         </w:tc>
         <w:tc>
@@ -133,6 +150,164 @@
               <w:cnfStyle w:val="000000000000" w:firstRow="0" w:lastRow="0" w:firstColumn="0" w:lastColumn="0" w:oddVBand="0" w:evenVBand="0" w:oddHBand="0" w:evenHBand="0" w:firstRowFirstColumn="0" w:firstRowLastColumn="0" w:lastRowFirstColumn="0" w:lastRowLastColumn="0"/>
             </w:pPr>
             <w:r>
+              <w:t>Constant Integer</w:t>
+            </w:r>
+          </w:p>
+        </w:tc>
+        <w:tc>
+          <w:tcPr>
+            <w:tcW w:w="4855" w:type="dxa"/>
+          </w:tcPr>
+          <w:p>
+            <w:pPr>
+              <w:cnfStyle w:val="000000000000" w:firstRow="0" w:lastRow="0" w:firstColumn="0" w:lastColumn="0" w:oddVBand="0" w:evenVBand="0" w:oddHBand="0" w:evenHBand="0" w:firstRowFirstColumn="0" w:firstRowLastColumn="0" w:lastRowFirstColumn="0" w:lastRowLastColumn="0"/>
+            </w:pPr>
+            <w:r>
+              <w:t>Constant integer which will</w:t>
+            </w:r>
+            <w:r>
+              <w:t xml:space="preserve"> be used to indicate the medium</w:t>
+            </w:r>
+            <w:r>
+              <w:t xml:space="preserve"> level of the water contained in the washing machine.</w:t>
+            </w:r>
+          </w:p>
+        </w:tc>
+      </w:tr>
+      <w:tr>
+        <w:trPr>
+          <w:trHeight w:val="206"/>
+        </w:trPr>
+        <w:tc>
+          <w:tcPr>
+            <w:cnfStyle w:val="001000000000" w:firstRow="0" w:lastRow="0" w:firstColumn="1" w:lastColumn="0" w:oddVBand="0" w:evenVBand="0" w:oddHBand="0" w:evenHBand="0" w:firstRowFirstColumn="0" w:firstRowLastColumn="0" w:lastRowFirstColumn="0" w:lastRowLastColumn="0"/>
+            <w:tcW w:w="2425" w:type="dxa"/>
+          </w:tcPr>
+          <w:p>
+            <w:pPr>
+              <w:jc w:val="both"/>
+            </w:pPr>
+            <w:proofErr w:type="spellStart"/>
+            <w:r>
+              <w:t>Low</w:t>
+            </w:r>
+            <w:r>
+              <w:t>_water</w:t>
+            </w:r>
+            <w:proofErr w:type="spellEnd"/>
+          </w:p>
+        </w:tc>
+        <w:tc>
+          <w:tcPr>
+            <w:tcW w:w="2070" w:type="dxa"/>
+          </w:tcPr>
+          <w:p>
+            <w:pPr>
+              <w:jc w:val="both"/>
+              <w:cnfStyle w:val="000000000000" w:firstRow="0" w:lastRow="0" w:firstColumn="0" w:lastColumn="0" w:oddVBand="0" w:evenVBand="0" w:oddHBand="0" w:evenHBand="0" w:firstRowFirstColumn="0" w:firstRowLastColumn="0" w:lastRowFirstColumn="0" w:lastRowLastColumn="0"/>
+            </w:pPr>
+            <w:r>
+              <w:t>Constant Integer</w:t>
+            </w:r>
+          </w:p>
+        </w:tc>
+        <w:tc>
+          <w:tcPr>
+            <w:tcW w:w="4855" w:type="dxa"/>
+          </w:tcPr>
+          <w:p>
+            <w:pPr>
+              <w:cnfStyle w:val="000000000000" w:firstRow="0" w:lastRow="0" w:firstColumn="0" w:lastColumn="0" w:oddVBand="0" w:evenVBand="0" w:oddHBand="0" w:evenHBand="0" w:firstRowFirstColumn="0" w:firstRowLastColumn="0" w:lastRowFirstColumn="0" w:lastRowLastColumn="0"/>
+            </w:pPr>
+            <w:r>
+              <w:t>Constant integer which will</w:t>
+            </w:r>
+            <w:r>
+              <w:t xml:space="preserve"> be used to indicate the low</w:t>
+            </w:r>
+            <w:r>
+              <w:t xml:space="preserve"> level of the water contained in the washing machine.</w:t>
+            </w:r>
+          </w:p>
+        </w:tc>
+      </w:tr>
+      <w:tr>
+        <w:trPr>
+          <w:trHeight w:val="206"/>
+        </w:trPr>
+        <w:tc>
+          <w:tcPr>
+            <w:cnfStyle w:val="001000000000" w:firstRow="0" w:lastRow="0" w:firstColumn="1" w:lastColumn="0" w:oddVBand="0" w:evenVBand="0" w:oddHBand="0" w:evenHBand="0" w:firstRowFirstColumn="0" w:firstRowLastColumn="0" w:lastRowFirstColumn="0" w:lastRowLastColumn="0"/>
+            <w:tcW w:w="2425" w:type="dxa"/>
+          </w:tcPr>
+          <w:p>
+            <w:pPr>
+              <w:jc w:val="both"/>
+            </w:pPr>
+            <w:r>
+              <w:t>Empty</w:t>
+            </w:r>
+          </w:p>
+        </w:tc>
+        <w:tc>
+          <w:tcPr>
+            <w:tcW w:w="2070" w:type="dxa"/>
+          </w:tcPr>
+          <w:p>
+            <w:pPr>
+              <w:jc w:val="both"/>
+              <w:cnfStyle w:val="000000000000" w:firstRow="0" w:lastRow="0" w:firstColumn="0" w:lastColumn="0" w:oddVBand="0" w:evenVBand="0" w:oddHBand="0" w:evenHBand="0" w:firstRowFirstColumn="0" w:firstRowLastColumn="0" w:lastRowFirstColumn="0" w:lastRowLastColumn="0"/>
+            </w:pPr>
+            <w:r>
+              <w:t>Constant Integer</w:t>
+            </w:r>
+          </w:p>
+        </w:tc>
+        <w:tc>
+          <w:tcPr>
+            <w:tcW w:w="4855" w:type="dxa"/>
+          </w:tcPr>
+          <w:p>
+            <w:pPr>
+              <w:jc w:val="both"/>
+              <w:cnfStyle w:val="000000000000" w:firstRow="0" w:lastRow="0" w:firstColumn="0" w:lastColumn="0" w:oddVBand="0" w:evenVBand="0" w:oddHBand="0" w:evenHBand="0" w:firstRowFirstColumn="0" w:firstRowLastColumn="0" w:lastRowFirstColumn="0" w:lastRowLastColumn="0"/>
+            </w:pPr>
+            <w:r>
+              <w:t>Constant integer which will be used to indicate the empty level of the water contained in the washing machine.</w:t>
+            </w:r>
+          </w:p>
+        </w:tc>
+      </w:tr>
+      <w:tr>
+        <w:trPr>
+          <w:trHeight w:val="206"/>
+        </w:trPr>
+        <w:tc>
+          <w:tcPr>
+            <w:cnfStyle w:val="001000000000" w:firstRow="0" w:lastRow="0" w:firstColumn="1" w:lastColumn="0" w:oddVBand="0" w:evenVBand="0" w:oddHBand="0" w:evenHBand="0" w:firstRowFirstColumn="0" w:firstRowLastColumn="0" w:lastRowFirstColumn="0" w:lastRowLastColumn="0"/>
+            <w:tcW w:w="2425" w:type="dxa"/>
+          </w:tcPr>
+          <w:p>
+            <w:pPr>
+              <w:jc w:val="both"/>
+            </w:pPr>
+            <w:proofErr w:type="spellStart"/>
+            <w:r>
+              <w:t>CurrentLevel</w:t>
+            </w:r>
+            <w:proofErr w:type="spellEnd"/>
+          </w:p>
+        </w:tc>
+        <w:tc>
+          <w:tcPr>
+            <w:tcW w:w="2070" w:type="dxa"/>
+          </w:tcPr>
+          <w:p>
+            <w:pPr>
+              <w:jc w:val="both"/>
+              <w:cnfStyle w:val="000000000000" w:firstRow="0" w:lastRow="0" w:firstColumn="0" w:lastColumn="0" w:oddVBand="0" w:evenVBand="0" w:oddHBand="0" w:evenHBand="0" w:firstRowFirstColumn="0" w:firstRowLastColumn="0" w:lastRowFirstColumn="0" w:lastRowLastColumn="0"/>
+            </w:pPr>
+            <w:r>
               <w:t>Integer</w:t>
             </w:r>
           </w:p>
@@ -147,7 +322,7 @@
               <w:cnfStyle w:val="000000000000" w:firstRow="0" w:lastRow="0" w:firstColumn="0" w:lastColumn="0" w:oddVBand="0" w:evenVBand="0" w:oddHBand="0" w:evenHBand="0" w:firstRowFirstColumn="0" w:firstRowLastColumn="0" w:lastRowFirstColumn="0" w:lastRowLastColumn="0"/>
             </w:pPr>
             <w:r>
-              <w:t>This is a instance variable to indicate how many coin of value 50 which is put by users</w:t>
+              <w:t>Current level of the water</w:t>
             </w:r>
           </w:p>
         </w:tc>
@@ -165,9 +340,14 @@
             <w:pPr>
               <w:jc w:val="both"/>
             </w:pPr>
-            <w:r>
-              <w:t>nrOfCoin200</w:t>
-            </w:r>
+            <w:proofErr w:type="spellStart"/>
+            <w:r>
+              <w:t>Desired</w:t>
+            </w:r>
+            <w:r>
+              <w:t>Level</w:t>
+            </w:r>
+            <w:proofErr w:type="spellEnd"/>
           </w:p>
         </w:tc>
         <w:tc>
@@ -194,7 +374,10 @@
               <w:cnfStyle w:val="000000000000" w:firstRow="0" w:lastRow="0" w:firstColumn="0" w:lastColumn="0" w:oddVBand="0" w:evenVBand="0" w:oddHBand="0" w:evenHBand="0" w:firstRowFirstColumn="0" w:firstRowLastColumn="0" w:lastRowFirstColumn="0" w:lastRowLastColumn="0"/>
             </w:pPr>
             <w:r>
-              <w:t>This is a instance variable to indicate how many coin of value 200 which is put by users</w:t>
+              <w:t>Desired</w:t>
+            </w:r>
+            <w:r>
+              <w:t xml:space="preserve"> level of the water</w:t>
             </w:r>
           </w:p>
         </w:tc>
@@ -212,9 +395,11 @@
             <w:pPr>
               <w:jc w:val="both"/>
             </w:pPr>
-            <w:r>
-              <w:t>balance</w:t>
-            </w:r>
+            <w:proofErr w:type="spellStart"/>
+            <w:r>
+              <w:t>oWater</w:t>
+            </w:r>
+            <w:proofErr w:type="spellEnd"/>
           </w:p>
         </w:tc>
         <w:tc>
@@ -226,8 +411,13 @@
               <w:jc w:val="both"/>
               <w:cnfStyle w:val="000000000000" w:firstRow="0" w:lastRow="0" w:firstColumn="0" w:lastColumn="0" w:oddVBand="0" w:evenVBand="0" w:oddHBand="0" w:evenHBand="0" w:firstRowFirstColumn="0" w:firstRowLastColumn="0" w:lastRowFirstColumn="0" w:lastRowLastColumn="0"/>
             </w:pPr>
-            <w:r>
-              <w:t>Integer</w:t>
+            <w:proofErr w:type="spellStart"/>
+            <w:r>
+              <w:t>IWater</w:t>
+            </w:r>
+            <w:proofErr w:type="spellEnd"/>
+            <w:r>
+              <w:t xml:space="preserve"> *</w:t>
             </w:r>
           </w:p>
         </w:tc>
@@ -241,74 +431,15 @@
               <w:cnfStyle w:val="000000000000" w:firstRow="0" w:lastRow="0" w:firstColumn="0" w:lastColumn="0" w:oddVBand="0" w:evenVBand="0" w:oddHBand="0" w:evenHBand="0" w:firstRowFirstColumn="0" w:firstRowLastColumn="0" w:lastRowFirstColumn="0" w:lastRowLastColumn="0"/>
             </w:pPr>
             <w:r>
-              <w:t>The current amount of money in the wallet</w:t>
-            </w:r>
-          </w:p>
-        </w:tc>
-      </w:tr>
-      <w:tr>
-        <w:trPr>
-          <w:trHeight w:val="206"/>
-        </w:trPr>
-        <w:tc>
-          <w:tcPr>
-            <w:cnfStyle w:val="001000000000" w:firstRow="0" w:lastRow="0" w:firstColumn="1" w:lastColumn="0" w:oddVBand="0" w:evenVBand="0" w:oddHBand="0" w:evenHBand="0" w:firstRowFirstColumn="0" w:firstRowLastColumn="0" w:lastRowFirstColumn="0" w:lastRowLastColumn="0"/>
-            <w:tcW w:w="2425" w:type="dxa"/>
-          </w:tcPr>
-          <w:p>
-            <w:pPr>
-              <w:jc w:val="both"/>
-            </w:pPr>
+              <w:t xml:space="preserve">A pointer with point to an </w:t>
+            </w:r>
             <w:proofErr w:type="spellStart"/>
             <w:r>
-              <w:t>mCoin</w:t>
+              <w:t>IWater</w:t>
             </w:r>
             <w:proofErr w:type="spellEnd"/>
-          </w:p>
-        </w:tc>
-        <w:tc>
-          <w:tcPr>
-            <w:tcW w:w="2070" w:type="dxa"/>
-          </w:tcPr>
-          <w:p>
-            <w:pPr>
-              <w:jc w:val="both"/>
-              <w:cnfStyle w:val="000000000000" w:firstRow="0" w:lastRow="0" w:firstColumn="0" w:lastColumn="0" w:oddVBand="0" w:evenVBand="0" w:oddHBand="0" w:evenHBand="0" w:firstRowFirstColumn="0" w:firstRowLastColumn="0" w:lastRowFirstColumn="0" w:lastRowLastColumn="0"/>
-            </w:pPr>
-            <w:proofErr w:type="spellStart"/>
-            <w:r>
-              <w:t>ICoin</w:t>
-            </w:r>
-            <w:proofErr w:type="spellEnd"/>
-            <w:r>
-              <w:t xml:space="preserve"> *</w:t>
-            </w:r>
-          </w:p>
-        </w:tc>
-        <w:tc>
-          <w:tcPr>
-            <w:tcW w:w="4855" w:type="dxa"/>
-          </w:tcPr>
-          <w:p>
-            <w:pPr>
-              <w:jc w:val="both"/>
-              <w:cnfStyle w:val="000000000000" w:firstRow="0" w:lastRow="0" w:firstColumn="0" w:lastColumn="0" w:oddVBand="0" w:evenVBand="0" w:oddHBand="0" w:evenHBand="0" w:firstRowFirstColumn="0" w:firstRowLastColumn="0" w:lastRowFirstColumn="0" w:lastRowLastColumn="0"/>
-            </w:pPr>
-            <w:proofErr w:type="gramStart"/>
-            <w:r>
-              <w:t>An</w:t>
-            </w:r>
-            <w:proofErr w:type="gramEnd"/>
-            <w:r>
-              <w:t xml:space="preserve"> pointer with point to an </w:t>
-            </w:r>
-            <w:proofErr w:type="spellStart"/>
-            <w:r>
-              <w:t>ICoin</w:t>
-            </w:r>
-            <w:proofErr w:type="spellEnd"/>
-            <w:r>
-              <w:t xml:space="preserve"> object. It is used to reference to methods related to coin functionalities in hardware class</w:t>
+            <w:r>
+              <w:t xml:space="preserve"> object. It is used to reference to methods related to water functionalities in hardware class</w:t>
             </w:r>
           </w:p>
         </w:tc>
@@ -347,24 +478,16 @@
             <w:pPr>
               <w:jc w:val="both"/>
             </w:pPr>
+            <w:r>
+              <w:t>Water (</w:t>
+            </w:r>
             <w:proofErr w:type="spellStart"/>
             <w:r>
-              <w:t>CoinWallet</w:t>
+              <w:t>IWater</w:t>
             </w:r>
             <w:proofErr w:type="spellEnd"/>
             <w:r>
-              <w:t>(</w:t>
-            </w:r>
-            <w:proofErr w:type="spellStart"/>
-            <w:r>
-              <w:t>ICoin</w:t>
-            </w:r>
-            <w:proofErr w:type="spellEnd"/>
-            <w:r>
-              <w:t xml:space="preserve"> *) </w:t>
-            </w:r>
-            <w:r>
-              <w:t xml:space="preserve">: </w:t>
+              <w:t xml:space="preserve"> *): </w:t>
             </w:r>
             <w:r>
               <w:rPr>
@@ -391,52 +514,41 @@
               <w:jc w:val="both"/>
             </w:pPr>
             <w:proofErr w:type="spellStart"/>
-            <w:r>
-              <w:t>mappingCoin</w:t>
+            <w:proofErr w:type="gramStart"/>
+            <w:r>
+              <w:t>CheckLevel</w:t>
             </w:r>
             <w:proofErr w:type="spellEnd"/>
             <w:r>
-              <w:t xml:space="preserve">(char </w:t>
+              <w:t>(</w:t>
+            </w:r>
+            <w:proofErr w:type="gramEnd"/>
+            <w:r>
+              <w:t>)</w:t>
+            </w:r>
+            <w:r>
+              <w:t xml:space="preserve">: </w:t>
             </w:r>
             <w:proofErr w:type="spellStart"/>
             <w:r>
-              <w:t>nrofCoin</w:t>
+              <w:t>int</w:t>
             </w:r>
             <w:proofErr w:type="spellEnd"/>
-            <w:r>
-              <w:t>) : char</w:t>
-            </w:r>
-          </w:p>
-          <w:p>
-            <w:pPr>
-              <w:jc w:val="both"/>
-              <w:rPr>
-                <w:b w:val="0"/>
-                <w:i/>
-              </w:rPr>
-            </w:pPr>
-            <w:r>
-              <w:rPr>
-                <w:b w:val="0"/>
-                <w:i/>
-              </w:rPr>
-              <w:t xml:space="preserve">This is used to map the </w:t>
-            </w:r>
-            <w:proofErr w:type="spellStart"/>
-            <w:r>
-              <w:rPr>
-                <w:b w:val="0"/>
-                <w:i/>
-              </w:rPr>
-              <w:t>nrOfCoinX</w:t>
-            </w:r>
-            <w:proofErr w:type="spellEnd"/>
-            <w:r>
-              <w:rPr>
-                <w:b w:val="0"/>
-                <w:i/>
-              </w:rPr>
-              <w:t xml:space="preserve"> variable to become a level of bits for hardware class is able to handle it</w:t>
+          </w:p>
+          <w:p>
+            <w:pPr>
+              <w:jc w:val="both"/>
+              <w:rPr>
+                <w:b w:val="0"/>
+                <w:i/>
+              </w:rPr>
+            </w:pPr>
+            <w:r>
+              <w:rPr>
+                <w:b w:val="0"/>
+                <w:i/>
+              </w:rPr>
+              <w:t>This function is used to check the current level of the water in the washing machine</w:t>
             </w:r>
           </w:p>
         </w:tc>
@@ -455,28 +567,39 @@
             <w:pPr>
               <w:jc w:val="both"/>
             </w:pPr>
-            <w:r>
-              <w:t>Withdraw(</w:t>
-            </w:r>
             <w:proofErr w:type="spellStart"/>
+            <w:proofErr w:type="gramStart"/>
+            <w:r>
+              <w:lastRenderedPageBreak/>
+              <w:t>SetLevel</w:t>
+            </w:r>
+            <w:proofErr w:type="spellEnd"/>
+            <w:r>
+              <w:t>(</w:t>
+            </w:r>
+            <w:proofErr w:type="spellStart"/>
+            <w:proofErr w:type="gramEnd"/>
             <w:r>
               <w:t>int</w:t>
             </w:r>
             <w:proofErr w:type="spellEnd"/>
             <w:r>
-              <w:t xml:space="preserve"> amount): Boolean</w:t>
-            </w:r>
-          </w:p>
-          <w:p>
-            <w:pPr>
-              <w:jc w:val="both"/>
-            </w:pPr>
-            <w:r>
-              <w:rPr>
-                <w:b w:val="0"/>
-                <w:i/>
-              </w:rPr>
-              <w:t>This is used to for withdrawing the amount of money indicated by given parameters. If the amount is less than or equal the balance, the amount of money is withdrawn and this functions return true. Otherwise, false is return.</w:t>
+              <w:t xml:space="preserve"> level)</w:t>
+            </w:r>
+            <w:r>
+              <w:t>: void</w:t>
+            </w:r>
+          </w:p>
+          <w:p>
+            <w:pPr>
+              <w:jc w:val="both"/>
+            </w:pPr>
+            <w:r>
+              <w:rPr>
+                <w:b w:val="0"/>
+                <w:i/>
+              </w:rPr>
+              <w:t>This function is used to set the water level at a certain level. We can pass the desired level as the value of the parameter of that function, to be set as the water level.</w:t>
             </w:r>
           </w:p>
         </w:tc>
@@ -495,25 +618,112 @@
             <w:pPr>
               <w:jc w:val="both"/>
             </w:pPr>
-            <w:r>
-              <w:t>AddCoin10(): void</w:t>
-            </w:r>
-          </w:p>
-          <w:p>
-            <w:pPr>
-              <w:jc w:val="both"/>
-              <w:rPr>
-                <w:b w:val="0"/>
-                <w:i/>
-              </w:rPr>
-            </w:pPr>
-            <w:r>
-              <w:rPr>
-                <w:b w:val="0"/>
-                <w:i/>
-              </w:rPr>
-              <w:lastRenderedPageBreak/>
-              <w:t xml:space="preserve">Is called in the poll function to always detect weather the button to put coin 10 is pressed or not. If it is, increase the nrOfCoin10 by 1 (only allow it up to 3) and turn on the corresponding LED to indicate the coin is successfully put.  </w:t>
+            <w:proofErr w:type="spellStart"/>
+            <w:proofErr w:type="gramStart"/>
+            <w:r>
+              <w:t>SetSink</w:t>
+            </w:r>
+            <w:proofErr w:type="spellEnd"/>
+            <w:r>
+              <w:t>(</w:t>
+            </w:r>
+            <w:proofErr w:type="spellStart"/>
+            <w:proofErr w:type="gramEnd"/>
+            <w:r>
+              <w:t>boolean</w:t>
+            </w:r>
+            <w:proofErr w:type="spellEnd"/>
+            <w:r>
+              <w:t xml:space="preserve"> state):</w:t>
+            </w:r>
+            <w:r>
+              <w:t xml:space="preserve">void </w:t>
+            </w:r>
+          </w:p>
+          <w:p>
+            <w:pPr>
+              <w:jc w:val="both"/>
+              <w:rPr>
+                <w:b w:val="0"/>
+                <w:i/>
+              </w:rPr>
+            </w:pPr>
+            <w:r>
+              <w:rPr>
+                <w:b w:val="0"/>
+                <w:i/>
+              </w:rPr>
+              <w:t>This function is used to set the</w:t>
+            </w:r>
+            <w:r>
+              <w:rPr>
+                <w:b w:val="0"/>
+                <w:i/>
+              </w:rPr>
+              <w:t xml:space="preserve"> s</w:t>
+            </w:r>
+            <w:r>
+              <w:rPr>
+                <w:b w:val="0"/>
+                <w:i/>
+              </w:rPr>
+              <w:t>t</w:t>
+            </w:r>
+            <w:r>
+              <w:rPr>
+                <w:b w:val="0"/>
+                <w:i/>
+              </w:rPr>
+              <w:t>ate</w:t>
+            </w:r>
+            <w:r>
+              <w:rPr>
+                <w:b w:val="0"/>
+                <w:i/>
+              </w:rPr>
+              <w:t xml:space="preserve"> of </w:t>
+            </w:r>
+            <w:r>
+              <w:rPr>
+                <w:b w:val="0"/>
+                <w:i/>
+              </w:rPr>
+              <w:t xml:space="preserve">the </w:t>
+            </w:r>
+            <w:r>
+              <w:rPr>
+                <w:b w:val="0"/>
+                <w:i/>
+              </w:rPr>
+              <w:t>Sink whether ON of OFF</w:t>
+            </w:r>
+            <w:r>
+              <w:rPr>
+                <w:b w:val="0"/>
+                <w:i/>
+              </w:rPr>
+              <w:t xml:space="preserve">. We can pass the desired </w:t>
+            </w:r>
+            <w:r>
+              <w:rPr>
+                <w:b w:val="0"/>
+                <w:i/>
+              </w:rPr>
+              <w:t>state</w:t>
+            </w:r>
+            <w:r>
+              <w:rPr>
+                <w:b w:val="0"/>
+                <w:i/>
+              </w:rPr>
+              <w:t xml:space="preserve"> as the value of the parameter of that function, to be set as the </w:t>
+            </w:r>
+            <w:r>
+              <w:rPr>
+                <w:b w:val="0"/>
+                <w:i/>
+              </w:rPr>
+              <w:t>state of the Sink.</w:t>
             </w:r>
           </w:p>
         </w:tc>
@@ -532,21 +742,101 @@
             <w:pPr>
               <w:jc w:val="both"/>
             </w:pPr>
-            <w:r>
-              <w:lastRenderedPageBreak/>
-              <w:t>AddCoin50() : void</w:t>
-            </w:r>
-          </w:p>
-          <w:p>
-            <w:pPr>
-              <w:jc w:val="both"/>
-            </w:pPr>
-            <w:r>
-              <w:rPr>
-                <w:b w:val="0"/>
-                <w:i/>
-              </w:rPr>
-              <w:t xml:space="preserve">Is called in the poll function to always detect weather the button to put coin 50 is pressed or not. If it is, increase the nrOfCoin50 by 1 (only allow it up to 3) and turn on the corresponding LED to indicate the coin is successfully put.  </w:t>
+            <w:proofErr w:type="spellStart"/>
+            <w:proofErr w:type="gramStart"/>
+            <w:r>
+              <w:t>SetDrain</w:t>
+            </w:r>
+            <w:proofErr w:type="spellEnd"/>
+            <w:r>
+              <w:t>(</w:t>
+            </w:r>
+            <w:proofErr w:type="spellStart"/>
+            <w:proofErr w:type="gramEnd"/>
+            <w:r>
+              <w:t>boolean</w:t>
+            </w:r>
+            <w:proofErr w:type="spellEnd"/>
+            <w:r>
+              <w:t xml:space="preserve"> state)</w:t>
+            </w:r>
+            <w:r>
+              <w:t>: void</w:t>
+            </w:r>
+          </w:p>
+          <w:p>
+            <w:pPr>
+              <w:jc w:val="both"/>
+            </w:pPr>
+            <w:r>
+              <w:rPr>
+                <w:b w:val="0"/>
+                <w:i/>
+              </w:rPr>
+              <w:t>This function is used to set the</w:t>
+            </w:r>
+            <w:r>
+              <w:rPr>
+                <w:b w:val="0"/>
+                <w:i/>
+              </w:rPr>
+              <w:t xml:space="preserve"> s</w:t>
+            </w:r>
+            <w:r>
+              <w:rPr>
+                <w:b w:val="0"/>
+                <w:i/>
+              </w:rPr>
+              <w:t>t</w:t>
+            </w:r>
+            <w:r>
+              <w:rPr>
+                <w:b w:val="0"/>
+                <w:i/>
+              </w:rPr>
+              <w:t>ate</w:t>
+            </w:r>
+            <w:r>
+              <w:rPr>
+                <w:b w:val="0"/>
+                <w:i/>
+              </w:rPr>
+              <w:t xml:space="preserve"> of </w:t>
+            </w:r>
+            <w:r>
+              <w:rPr>
+                <w:b w:val="0"/>
+                <w:i/>
+              </w:rPr>
+              <w:t xml:space="preserve">the </w:t>
+            </w:r>
+            <w:r>
+              <w:rPr>
+                <w:b w:val="0"/>
+                <w:i/>
+              </w:rPr>
+              <w:t>Drain</w:t>
+            </w:r>
+            <w:r>
+              <w:rPr>
+                <w:b w:val="0"/>
+                <w:i/>
+              </w:rPr>
+              <w:t xml:space="preserve"> whether ON of OFF. We can pass the desired state as the value of the parameter of that function, to be set as the </w:t>
+            </w:r>
+            <w:r>
+              <w:rPr>
+                <w:b w:val="0"/>
+                <w:i/>
+              </w:rPr>
+              <w:t>state of the Drain</w:t>
+            </w:r>
+            <w:r>
+              <w:rPr>
+                <w:b w:val="0"/>
+                <w:i/>
+              </w:rPr>
+              <w:t>.</w:t>
             </w:r>
           </w:p>
         </w:tc>
@@ -563,161 +853,41 @@
           </w:tcPr>
           <w:p>
             <w:pPr>
-              <w:tabs>
-                <w:tab w:val="left" w:pos="2535"/>
-              </w:tabs>
-              <w:jc w:val="both"/>
-            </w:pPr>
-            <w:r>
-              <w:t>AddCoin200() : void</w:t>
-            </w:r>
-          </w:p>
-          <w:p>
-            <w:pPr>
-              <w:tabs>
-                <w:tab w:val="left" w:pos="2535"/>
-              </w:tabs>
-              <w:jc w:val="both"/>
-            </w:pPr>
-            <w:r>
-              <w:rPr>
-                <w:b w:val="0"/>
-                <w:i/>
-              </w:rPr>
-              <w:t xml:space="preserve">Is called in the poll function to always detect weather the button to put coin 200 is pressed or not. If it is, increase the nrOfCoin200 by 1 (only allow it up to 2) and turn on the corresponding LED to indicate the coin is successfully put.  </w:t>
-            </w:r>
-          </w:p>
-        </w:tc>
-      </w:tr>
-      <w:tr>
-        <w:trPr>
-          <w:trHeight w:val="206"/>
-        </w:trPr>
-        <w:tc>
-          <w:tcPr>
-            <w:cnfStyle w:val="001000000000" w:firstRow="0" w:lastRow="0" w:firstColumn="1" w:lastColumn="0" w:oddVBand="0" w:evenVBand="0" w:oddHBand="0" w:evenHBand="0" w:firstRowFirstColumn="0" w:firstRowLastColumn="0" w:lastRowFirstColumn="0" w:lastRowLastColumn="0"/>
-            <w:tcW w:w="9350" w:type="dxa"/>
-            <w:gridSpan w:val="3"/>
-          </w:tcPr>
-          <w:p>
-            <w:pPr>
-              <w:jc w:val="both"/>
-            </w:pPr>
-            <w:proofErr w:type="spellStart"/>
-            <w:r>
-              <w:t>WithdrawAll</w:t>
-            </w:r>
-            <w:proofErr w:type="spellEnd"/>
-            <w:r>
-              <w:t>() : void</w:t>
-            </w:r>
-          </w:p>
-          <w:p>
-            <w:pPr>
-              <w:jc w:val="both"/>
-              <w:rPr>
-                <w:b w:val="0"/>
-                <w:i/>
-              </w:rPr>
-            </w:pPr>
-            <w:r>
-              <w:rPr>
-                <w:b w:val="0"/>
-                <w:i/>
-              </w:rPr>
-              <w:t>Withdraw all of the current money in the wallet. Then the balance is set into 0.</w:t>
-            </w:r>
-          </w:p>
-        </w:tc>
-      </w:tr>
-      <w:tr>
-        <w:trPr>
-          <w:trHeight w:val="206"/>
-        </w:trPr>
-        <w:tc>
-          <w:tcPr>
-            <w:cnfStyle w:val="001000000000" w:firstRow="0" w:lastRow="0" w:firstColumn="1" w:lastColumn="0" w:oddVBand="0" w:evenVBand="0" w:oddHBand="0" w:evenHBand="0" w:firstRowFirstColumn="0" w:firstRowLastColumn="0" w:lastRowFirstColumn="0" w:lastRowLastColumn="0"/>
-            <w:tcW w:w="9350" w:type="dxa"/>
-            <w:gridSpan w:val="3"/>
-          </w:tcPr>
-          <w:p>
-            <w:pPr>
-              <w:jc w:val="both"/>
-            </w:pPr>
-            <w:proofErr w:type="spellStart"/>
-            <w:r>
-              <w:t>GetAmount</w:t>
-            </w:r>
-            <w:proofErr w:type="spellEnd"/>
-            <w:r>
-              <w:t xml:space="preserve">() : </w:t>
-            </w:r>
-            <w:proofErr w:type="spellStart"/>
-            <w:r>
-              <w:t>int</w:t>
-            </w:r>
-            <w:proofErr w:type="spellEnd"/>
-          </w:p>
-          <w:p>
-            <w:pPr>
-              <w:jc w:val="both"/>
-            </w:pPr>
-            <w:r>
-              <w:rPr>
-                <w:b w:val="0"/>
-                <w:i/>
-              </w:rPr>
-              <w:t>Return the current balance in the coin wallet.</w:t>
-            </w:r>
-          </w:p>
-        </w:tc>
-      </w:tr>
-      <w:tr>
-        <w:trPr>
-          <w:trHeight w:val="206"/>
-        </w:trPr>
-        <w:tc>
-          <w:tcPr>
-            <w:cnfStyle w:val="001000000000" w:firstRow="0" w:lastRow="0" w:firstColumn="1" w:lastColumn="0" w:oddVBand="0" w:evenVBand="0" w:oddHBand="0" w:evenHBand="0" w:firstRowFirstColumn="0" w:firstRowLastColumn="0" w:lastRowFirstColumn="0" w:lastRowLastColumn="0"/>
-            <w:tcW w:w="9350" w:type="dxa"/>
-            <w:gridSpan w:val="3"/>
-          </w:tcPr>
-          <w:p>
-            <w:pPr>
-              <w:jc w:val="both"/>
-            </w:pPr>
-            <w:r>
-              <w:t>Poll(): void</w:t>
-            </w:r>
-          </w:p>
-          <w:p>
-            <w:pPr>
-              <w:jc w:val="both"/>
-              <w:rPr>
-                <w:b w:val="0"/>
-                <w:i/>
-              </w:rPr>
-            </w:pPr>
-            <w:r>
-              <w:rPr>
-                <w:b w:val="0"/>
-                <w:i/>
-              </w:rPr>
-              <w:t>This function i</w:t>
-            </w:r>
-            <w:r>
-              <w:rPr>
-                <w:b w:val="0"/>
-                <w:i/>
-              </w:rPr>
-              <w:t xml:space="preserve">s called in the main loop for polling all functions related to coin </w:t>
-            </w:r>
-            <w:r>
-              <w:rPr>
-                <w:b w:val="0"/>
-                <w:i/>
-              </w:rPr>
-              <w:t xml:space="preserve">mentioned above. </w:t>
+              <w:jc w:val="both"/>
+            </w:pPr>
+            <w:r>
+              <w:t>~</w:t>
+            </w:r>
+            <w:proofErr w:type="gramStart"/>
+            <w:r>
+              <w:t>Water(</w:t>
+            </w:r>
+            <w:proofErr w:type="gramEnd"/>
+            <w:r>
+              <w:t>)</w:t>
+            </w:r>
+          </w:p>
+          <w:p>
+            <w:pPr>
+              <w:jc w:val="both"/>
+              <w:rPr>
+                <w:b w:val="0"/>
+                <w:i/>
+              </w:rPr>
+            </w:pPr>
+            <w:r>
+              <w:rPr>
+                <w:b w:val="0"/>
+                <w:i/>
+              </w:rPr>
+              <w:t xml:space="preserve">This </w:t>
+            </w:r>
+            <w:r>
+              <w:rPr>
+                <w:b w:val="0"/>
+                <w:i/>
+              </w:rPr>
+              <w:t>is the destructor of the object.</w:t>
             </w:r>
           </w:p>
         </w:tc>
@@ -757,8 +927,861 @@
           <w:b/>
         </w:rPr>
       </w:pPr>
-      <w:bookmarkStart w:id="0" w:name="_GoBack"/>
-      <w:bookmarkEnd w:id="0"/>
+    </w:p>
+    <w:p>
+      <w:r>
+        <w:br w:type="page"/>
+      </w:r>
+    </w:p>
+    <w:p>
+      <w:pPr>
+        <w:pStyle w:val="Heading4"/>
+        <w:jc w:val="both"/>
+      </w:pPr>
+      <w:r>
+        <w:lastRenderedPageBreak/>
+        <w:t>Motor</w:t>
+      </w:r>
+      <w:r>
+        <w:t xml:space="preserve"> CLASS</w:t>
+      </w:r>
+    </w:p>
+    <w:p>
+      <w:r>
+        <w:t>Motor</w:t>
+      </w:r>
+      <w:r>
+        <w:t xml:space="preserve"> </w:t>
+      </w:r>
+      <w:r>
+        <w:t xml:space="preserve">is the class that contains the functions and variables for the </w:t>
+      </w:r>
+      <w:r>
+        <w:t>motor</w:t>
+      </w:r>
+      <w:r>
+        <w:t xml:space="preserve"> of the washing system.</w:t>
+      </w:r>
+    </w:p>
+    <w:tbl>
+      <w:tblPr>
+        <w:tblStyle w:val="GridTable1Light"/>
+        <w:tblW w:w="0" w:type="auto"/>
+        <w:tblLook w:val="04A0" w:firstRow="1" w:lastRow="0" w:firstColumn="1" w:lastColumn="0" w:noHBand="0" w:noVBand="1"/>
+      </w:tblPr>
+      <w:tblGrid>
+        <w:gridCol w:w="2425"/>
+        <w:gridCol w:w="2070"/>
+        <w:gridCol w:w="4855"/>
+      </w:tblGrid>
+      <w:tr>
+        <w:trPr>
+          <w:cnfStyle w:val="100000000000" w:firstRow="1" w:lastRow="0" w:firstColumn="0" w:lastColumn="0" w:oddVBand="0" w:evenVBand="0" w:oddHBand="0" w:evenHBand="0" w:firstRowFirstColumn="0" w:firstRowLastColumn="0" w:lastRowFirstColumn="0" w:lastRowLastColumn="0"/>
+        </w:trPr>
+        <w:tc>
+          <w:tcPr>
+            <w:cnfStyle w:val="001000000000" w:firstRow="0" w:lastRow="0" w:firstColumn="1" w:lastColumn="0" w:oddVBand="0" w:evenVBand="0" w:oddHBand="0" w:evenHBand="0" w:firstRowFirstColumn="0" w:firstRowLastColumn="0" w:lastRowFirstColumn="0" w:lastRowLastColumn="0"/>
+            <w:tcW w:w="9350" w:type="dxa"/>
+            <w:gridSpan w:val="3"/>
+          </w:tcPr>
+          <w:p>
+            <w:pPr>
+              <w:jc w:val="both"/>
+            </w:pPr>
+            <w:r>
+              <w:t>Properties</w:t>
+            </w:r>
+          </w:p>
+        </w:tc>
+      </w:tr>
+      <w:tr>
+        <w:trPr>
+          <w:trHeight w:val="206"/>
+        </w:trPr>
+        <w:tc>
+          <w:tcPr>
+            <w:cnfStyle w:val="001000000000" w:firstRow="0" w:lastRow="0" w:firstColumn="1" w:lastColumn="0" w:oddVBand="0" w:evenVBand="0" w:oddHBand="0" w:evenHBand="0" w:firstRowFirstColumn="0" w:firstRowLastColumn="0" w:lastRowFirstColumn="0" w:lastRowLastColumn="0"/>
+            <w:tcW w:w="2425" w:type="dxa"/>
+          </w:tcPr>
+          <w:p>
+            <w:pPr>
+              <w:jc w:val="both"/>
+            </w:pPr>
+            <w:r>
+              <w:t>High</w:t>
+            </w:r>
+          </w:p>
+        </w:tc>
+        <w:tc>
+          <w:tcPr>
+            <w:tcW w:w="2070" w:type="dxa"/>
+          </w:tcPr>
+          <w:p>
+            <w:pPr>
+              <w:jc w:val="both"/>
+              <w:cnfStyle w:val="000000000000" w:firstRow="0" w:lastRow="0" w:firstColumn="0" w:lastColumn="0" w:oddVBand="0" w:evenVBand="0" w:oddHBand="0" w:evenHBand="0" w:firstRowFirstColumn="0" w:firstRowLastColumn="0" w:lastRowFirstColumn="0" w:lastRowLastColumn="0"/>
+            </w:pPr>
+            <w:r>
+              <w:t xml:space="preserve">Constant Integer </w:t>
+            </w:r>
+          </w:p>
+        </w:tc>
+        <w:tc>
+          <w:tcPr>
+            <w:tcW w:w="4855" w:type="dxa"/>
+          </w:tcPr>
+          <w:p>
+            <w:pPr>
+              <w:cnfStyle w:val="000000000000" w:firstRow="0" w:lastRow="0" w:firstColumn="0" w:lastColumn="0" w:oddVBand="0" w:evenVBand="0" w:oddHBand="0" w:evenHBand="0" w:firstRowFirstColumn="0" w:firstRowLastColumn="0" w:lastRowFirstColumn="0" w:lastRowLastColumn="0"/>
+            </w:pPr>
+            <w:r>
+              <w:t>Constant integer which will</w:t>
+            </w:r>
+            <w:r>
+              <w:t xml:space="preserve"> be used to indicate the</w:t>
+            </w:r>
+            <w:r>
+              <w:t xml:space="preserve"> high speed of the motor of </w:t>
+            </w:r>
+            <w:r>
+              <w:t>the washing machine.</w:t>
+            </w:r>
+          </w:p>
+        </w:tc>
+      </w:tr>
+      <w:tr>
+        <w:trPr>
+          <w:trHeight w:val="206"/>
+        </w:trPr>
+        <w:tc>
+          <w:tcPr>
+            <w:cnfStyle w:val="001000000000" w:firstRow="0" w:lastRow="0" w:firstColumn="1" w:lastColumn="0" w:oddVBand="0" w:evenVBand="0" w:oddHBand="0" w:evenHBand="0" w:firstRowFirstColumn="0" w:firstRowLastColumn="0" w:lastRowFirstColumn="0" w:lastRowLastColumn="0"/>
+            <w:tcW w:w="2425" w:type="dxa"/>
+          </w:tcPr>
+          <w:p>
+            <w:pPr>
+              <w:jc w:val="both"/>
+            </w:pPr>
+            <w:r>
+              <w:t>Medium</w:t>
+            </w:r>
+          </w:p>
+        </w:tc>
+        <w:tc>
+          <w:tcPr>
+            <w:tcW w:w="2070" w:type="dxa"/>
+          </w:tcPr>
+          <w:p>
+            <w:pPr>
+              <w:jc w:val="both"/>
+              <w:cnfStyle w:val="000000000000" w:firstRow="0" w:lastRow="0" w:firstColumn="0" w:lastColumn="0" w:oddVBand="0" w:evenVBand="0" w:oddHBand="0" w:evenHBand="0" w:firstRowFirstColumn="0" w:firstRowLastColumn="0" w:lastRowFirstColumn="0" w:lastRowLastColumn="0"/>
+            </w:pPr>
+            <w:r>
+              <w:t>Constant Integer</w:t>
+            </w:r>
+          </w:p>
+        </w:tc>
+        <w:tc>
+          <w:tcPr>
+            <w:tcW w:w="4855" w:type="dxa"/>
+          </w:tcPr>
+          <w:p>
+            <w:pPr>
+              <w:cnfStyle w:val="000000000000" w:firstRow="0" w:lastRow="0" w:firstColumn="0" w:lastColumn="0" w:oddVBand="0" w:evenVBand="0" w:oddHBand="0" w:evenHBand="0" w:firstRowFirstColumn="0" w:firstRowLastColumn="0" w:lastRowFirstColumn="0" w:lastRowLastColumn="0"/>
+            </w:pPr>
+            <w:r>
+              <w:t>Constant integer which will</w:t>
+            </w:r>
+            <w:r>
+              <w:t xml:space="preserve"> be used to indicate the medium</w:t>
+            </w:r>
+            <w:r>
+              <w:t xml:space="preserve"> speed of the motor of </w:t>
+            </w:r>
+            <w:r>
+              <w:t>the washing machine.</w:t>
+            </w:r>
+          </w:p>
+        </w:tc>
+      </w:tr>
+      <w:tr>
+        <w:trPr>
+          <w:trHeight w:val="206"/>
+        </w:trPr>
+        <w:tc>
+          <w:tcPr>
+            <w:cnfStyle w:val="001000000000" w:firstRow="0" w:lastRow="0" w:firstColumn="1" w:lastColumn="0" w:oddVBand="0" w:evenVBand="0" w:oddHBand="0" w:evenHBand="0" w:firstRowFirstColumn="0" w:firstRowLastColumn="0" w:lastRowFirstColumn="0" w:lastRowLastColumn="0"/>
+            <w:tcW w:w="2425" w:type="dxa"/>
+          </w:tcPr>
+          <w:p>
+            <w:pPr>
+              <w:jc w:val="both"/>
+            </w:pPr>
+            <w:r>
+              <w:t>Low</w:t>
+            </w:r>
+          </w:p>
+        </w:tc>
+        <w:tc>
+          <w:tcPr>
+            <w:tcW w:w="2070" w:type="dxa"/>
+          </w:tcPr>
+          <w:p>
+            <w:pPr>
+              <w:jc w:val="both"/>
+              <w:cnfStyle w:val="000000000000" w:firstRow="0" w:lastRow="0" w:firstColumn="0" w:lastColumn="0" w:oddVBand="0" w:evenVBand="0" w:oddHBand="0" w:evenHBand="0" w:firstRowFirstColumn="0" w:firstRowLastColumn="0" w:lastRowFirstColumn="0" w:lastRowLastColumn="0"/>
+            </w:pPr>
+            <w:r>
+              <w:t>Constant Integer</w:t>
+            </w:r>
+          </w:p>
+        </w:tc>
+        <w:tc>
+          <w:tcPr>
+            <w:tcW w:w="4855" w:type="dxa"/>
+          </w:tcPr>
+          <w:p>
+            <w:pPr>
+              <w:cnfStyle w:val="000000000000" w:firstRow="0" w:lastRow="0" w:firstColumn="0" w:lastColumn="0" w:oddVBand="0" w:evenVBand="0" w:oddHBand="0" w:evenHBand="0" w:firstRowFirstColumn="0" w:firstRowLastColumn="0" w:lastRowFirstColumn="0" w:lastRowLastColumn="0"/>
+            </w:pPr>
+            <w:r>
+              <w:t>Constant integer which will</w:t>
+            </w:r>
+            <w:r>
+              <w:t xml:space="preserve"> be used to indicate the low</w:t>
+            </w:r>
+            <w:r>
+              <w:t xml:space="preserve"> speed of the motor of </w:t>
+            </w:r>
+            <w:r>
+              <w:t xml:space="preserve">the </w:t>
+            </w:r>
+            <w:r>
+              <w:t>washing machine</w:t>
+            </w:r>
+            <w:r>
+              <w:t>.</w:t>
+            </w:r>
+          </w:p>
+        </w:tc>
+      </w:tr>
+      <w:tr>
+        <w:trPr>
+          <w:trHeight w:val="206"/>
+        </w:trPr>
+        <w:tc>
+          <w:tcPr>
+            <w:cnfStyle w:val="001000000000" w:firstRow="0" w:lastRow="0" w:firstColumn="1" w:lastColumn="0" w:oddVBand="0" w:evenVBand="0" w:oddHBand="0" w:evenHBand="0" w:firstRowFirstColumn="0" w:firstRowLastColumn="0" w:lastRowFirstColumn="0" w:lastRowLastColumn="0"/>
+            <w:tcW w:w="2425" w:type="dxa"/>
+          </w:tcPr>
+          <w:p>
+            <w:pPr>
+              <w:jc w:val="both"/>
+            </w:pPr>
+            <w:r>
+              <w:t>OFF</w:t>
+            </w:r>
+          </w:p>
+        </w:tc>
+        <w:tc>
+          <w:tcPr>
+            <w:tcW w:w="2070" w:type="dxa"/>
+          </w:tcPr>
+          <w:p>
+            <w:pPr>
+              <w:jc w:val="both"/>
+              <w:cnfStyle w:val="000000000000" w:firstRow="0" w:lastRow="0" w:firstColumn="0" w:lastColumn="0" w:oddVBand="0" w:evenVBand="0" w:oddHBand="0" w:evenHBand="0" w:firstRowFirstColumn="0" w:firstRowLastColumn="0" w:lastRowFirstColumn="0" w:lastRowLastColumn="0"/>
+            </w:pPr>
+            <w:r>
+              <w:t>Constant Integer</w:t>
+            </w:r>
+          </w:p>
+        </w:tc>
+        <w:tc>
+          <w:tcPr>
+            <w:tcW w:w="4855" w:type="dxa"/>
+          </w:tcPr>
+          <w:p>
+            <w:pPr>
+              <w:jc w:val="both"/>
+              <w:cnfStyle w:val="000000000000" w:firstRow="0" w:lastRow="0" w:firstColumn="0" w:lastColumn="0" w:oddVBand="0" w:evenVBand="0" w:oddHBand="0" w:evenHBand="0" w:firstRowFirstColumn="0" w:firstRowLastColumn="0" w:lastRowFirstColumn="0" w:lastRowLastColumn="0"/>
+            </w:pPr>
+            <w:r>
+              <w:t>Constant integer which will</w:t>
+            </w:r>
+            <w:r>
+              <w:t xml:space="preserve"> be used to indicate when we want to stop the motor. Therefore, the speed is 0 at that time.</w:t>
+            </w:r>
+          </w:p>
+        </w:tc>
+      </w:tr>
+      <w:tr>
+        <w:trPr>
+          <w:trHeight w:val="206"/>
+        </w:trPr>
+        <w:tc>
+          <w:tcPr>
+            <w:cnfStyle w:val="001000000000" w:firstRow="0" w:lastRow="0" w:firstColumn="1" w:lastColumn="0" w:oddVBand="0" w:evenVBand="0" w:oddHBand="0" w:evenHBand="0" w:firstRowFirstColumn="0" w:firstRowLastColumn="0" w:lastRowFirstColumn="0" w:lastRowLastColumn="0"/>
+            <w:tcW w:w="2425" w:type="dxa"/>
+          </w:tcPr>
+          <w:p>
+            <w:pPr>
+              <w:jc w:val="both"/>
+            </w:pPr>
+            <w:r>
+              <w:t>Speed</w:t>
+            </w:r>
+          </w:p>
+        </w:tc>
+        <w:tc>
+          <w:tcPr>
+            <w:tcW w:w="2070" w:type="dxa"/>
+          </w:tcPr>
+          <w:p>
+            <w:pPr>
+              <w:jc w:val="both"/>
+              <w:cnfStyle w:val="000000000000" w:firstRow="0" w:lastRow="0" w:firstColumn="0" w:lastColumn="0" w:oddVBand="0" w:evenVBand="0" w:oddHBand="0" w:evenHBand="0" w:firstRowFirstColumn="0" w:firstRowLastColumn="0" w:lastRowFirstColumn="0" w:lastRowLastColumn="0"/>
+            </w:pPr>
+            <w:r>
+              <w:t>Integer</w:t>
+            </w:r>
+          </w:p>
+        </w:tc>
+        <w:tc>
+          <w:tcPr>
+            <w:tcW w:w="4855" w:type="dxa"/>
+          </w:tcPr>
+          <w:p>
+            <w:pPr>
+              <w:jc w:val="both"/>
+              <w:cnfStyle w:val="000000000000" w:firstRow="0" w:lastRow="0" w:firstColumn="0" w:lastColumn="0" w:oddVBand="0" w:evenVBand="0" w:oddHBand="0" w:evenHBand="0" w:firstRowFirstColumn="0" w:firstRowLastColumn="0" w:lastRowFirstColumn="0" w:lastRowLastColumn="0"/>
+            </w:pPr>
+            <w:r>
+              <w:t>Current speed</w:t>
+            </w:r>
+            <w:r>
+              <w:t xml:space="preserve"> of the motor.</w:t>
+            </w:r>
+          </w:p>
+        </w:tc>
+      </w:tr>
+      <w:tr>
+        <w:trPr>
+          <w:trHeight w:val="206"/>
+        </w:trPr>
+        <w:tc>
+          <w:tcPr>
+            <w:cnfStyle w:val="001000000000" w:firstRow="0" w:lastRow="0" w:firstColumn="1" w:lastColumn="0" w:oddVBand="0" w:evenVBand="0" w:oddHBand="0" w:evenHBand="0" w:firstRowFirstColumn="0" w:firstRowLastColumn="0" w:lastRowFirstColumn="0" w:lastRowLastColumn="0"/>
+            <w:tcW w:w="2425" w:type="dxa"/>
+          </w:tcPr>
+          <w:p>
+            <w:pPr>
+              <w:jc w:val="both"/>
+            </w:pPr>
+            <w:r>
+              <w:t>D</w:t>
+            </w:r>
+            <w:r>
+              <w:t>irection</w:t>
+            </w:r>
+          </w:p>
+        </w:tc>
+        <w:tc>
+          <w:tcPr>
+            <w:tcW w:w="2070" w:type="dxa"/>
+          </w:tcPr>
+          <w:p>
+            <w:pPr>
+              <w:jc w:val="both"/>
+              <w:cnfStyle w:val="000000000000" w:firstRow="0" w:lastRow="0" w:firstColumn="0" w:lastColumn="0" w:oddVBand="0" w:evenVBand="0" w:oddHBand="0" w:evenHBand="0" w:firstRowFirstColumn="0" w:firstRowLastColumn="0" w:lastRowFirstColumn="0" w:lastRowLastColumn="0"/>
+            </w:pPr>
+            <w:r>
+              <w:t>Boolean</w:t>
+            </w:r>
+          </w:p>
+        </w:tc>
+        <w:tc>
+          <w:tcPr>
+            <w:tcW w:w="4855" w:type="dxa"/>
+          </w:tcPr>
+          <w:p>
+            <w:pPr>
+              <w:jc w:val="both"/>
+              <w:cnfStyle w:val="000000000000" w:firstRow="0" w:lastRow="0" w:firstColumn="0" w:lastColumn="0" w:oddVBand="0" w:evenVBand="0" w:oddHBand="0" w:evenHBand="0" w:firstRowFirstColumn="0" w:firstRowLastColumn="0" w:lastRowFirstColumn="0" w:lastRowLastColumn="0"/>
+            </w:pPr>
+            <w:r>
+              <w:t>Boolean which we be used to set the direction of the washing machine. Left will be for 0 and Right will be for 1.</w:t>
+            </w:r>
+          </w:p>
+        </w:tc>
+      </w:tr>
+      <w:tr>
+        <w:trPr>
+          <w:trHeight w:val="206"/>
+        </w:trPr>
+        <w:tc>
+          <w:tcPr>
+            <w:cnfStyle w:val="001000000000" w:firstRow="0" w:lastRow="0" w:firstColumn="1" w:lastColumn="0" w:oddVBand="0" w:evenVBand="0" w:oddHBand="0" w:evenHBand="0" w:firstRowFirstColumn="0" w:firstRowLastColumn="0" w:lastRowFirstColumn="0" w:lastRowLastColumn="0"/>
+            <w:tcW w:w="2425" w:type="dxa"/>
+          </w:tcPr>
+          <w:p>
+            <w:pPr>
+              <w:jc w:val="both"/>
+            </w:pPr>
+            <w:proofErr w:type="spellStart"/>
+            <w:r>
+              <w:t>oMotor</w:t>
+            </w:r>
+            <w:proofErr w:type="spellEnd"/>
+          </w:p>
+        </w:tc>
+        <w:tc>
+          <w:tcPr>
+            <w:tcW w:w="2070" w:type="dxa"/>
+          </w:tcPr>
+          <w:p>
+            <w:pPr>
+              <w:jc w:val="both"/>
+              <w:cnfStyle w:val="000000000000" w:firstRow="0" w:lastRow="0" w:firstColumn="0" w:lastColumn="0" w:oddVBand="0" w:evenVBand="0" w:oddHBand="0" w:evenHBand="0" w:firstRowFirstColumn="0" w:firstRowLastColumn="0" w:lastRowFirstColumn="0" w:lastRowLastColumn="0"/>
+            </w:pPr>
+            <w:proofErr w:type="spellStart"/>
+            <w:r>
+              <w:t>IMotor</w:t>
+            </w:r>
+            <w:proofErr w:type="spellEnd"/>
+            <w:r>
+              <w:t xml:space="preserve"> *</w:t>
+            </w:r>
+          </w:p>
+        </w:tc>
+        <w:tc>
+          <w:tcPr>
+            <w:tcW w:w="4855" w:type="dxa"/>
+          </w:tcPr>
+          <w:p>
+            <w:pPr>
+              <w:jc w:val="both"/>
+              <w:cnfStyle w:val="000000000000" w:firstRow="0" w:lastRow="0" w:firstColumn="0" w:lastColumn="0" w:oddVBand="0" w:evenVBand="0" w:oddHBand="0" w:evenHBand="0" w:firstRowFirstColumn="0" w:firstRowLastColumn="0" w:lastRowFirstColumn="0" w:lastRowLastColumn="0"/>
+            </w:pPr>
+            <w:r>
+              <w:t xml:space="preserve">A pointer with point to an </w:t>
+            </w:r>
+            <w:proofErr w:type="spellStart"/>
+            <w:r>
+              <w:t>I</w:t>
+            </w:r>
+            <w:r>
+              <w:t>Motor</w:t>
+            </w:r>
+            <w:proofErr w:type="spellEnd"/>
+            <w:r>
+              <w:t xml:space="preserve"> object. It is used to reference to methods related to </w:t>
+            </w:r>
+            <w:r>
+              <w:t>motor</w:t>
+            </w:r>
+            <w:r>
+              <w:t xml:space="preserve"> functionalities in hardware class</w:t>
+            </w:r>
+          </w:p>
+        </w:tc>
+      </w:tr>
+      <w:tr>
+        <w:trPr>
+          <w:trHeight w:val="206"/>
+        </w:trPr>
+        <w:tc>
+          <w:tcPr>
+            <w:cnfStyle w:val="001000000000" w:firstRow="0" w:lastRow="0" w:firstColumn="1" w:lastColumn="0" w:oddVBand="0" w:evenVBand="0" w:oddHBand="0" w:evenHBand="0" w:firstRowFirstColumn="0" w:firstRowLastColumn="0" w:lastRowFirstColumn="0" w:lastRowLastColumn="0"/>
+            <w:tcW w:w="9350" w:type="dxa"/>
+            <w:gridSpan w:val="3"/>
+          </w:tcPr>
+          <w:p>
+            <w:pPr>
+              <w:jc w:val="both"/>
+            </w:pPr>
+            <w:r>
+              <w:t>Operations</w:t>
+            </w:r>
+          </w:p>
+        </w:tc>
+      </w:tr>
+      <w:tr>
+        <w:trPr>
+          <w:trHeight w:val="206"/>
+        </w:trPr>
+        <w:tc>
+          <w:tcPr>
+            <w:cnfStyle w:val="001000000000" w:firstRow="0" w:lastRow="0" w:firstColumn="1" w:lastColumn="0" w:oddVBand="0" w:evenVBand="0" w:oddHBand="0" w:evenHBand="0" w:firstRowFirstColumn="0" w:firstRowLastColumn="0" w:lastRowFirstColumn="0" w:lastRowLastColumn="0"/>
+            <w:tcW w:w="9350" w:type="dxa"/>
+            <w:gridSpan w:val="3"/>
+          </w:tcPr>
+          <w:p>
+            <w:pPr>
+              <w:jc w:val="both"/>
+            </w:pPr>
+            <w:r>
+              <w:t>Motor</w:t>
+            </w:r>
+            <w:r>
+              <w:t xml:space="preserve"> (</w:t>
+            </w:r>
+            <w:proofErr w:type="spellStart"/>
+            <w:r>
+              <w:t>IMotor</w:t>
+            </w:r>
+            <w:proofErr w:type="spellEnd"/>
+            <w:r>
+              <w:t xml:space="preserve"> *): </w:t>
+            </w:r>
+            <w:r>
+              <w:rPr>
+                <w:b w:val="0"/>
+                <w:i/>
+              </w:rPr>
+              <w:t>constructor of the class</w:t>
+            </w:r>
+          </w:p>
+        </w:tc>
+      </w:tr>
+      <w:tr>
+        <w:trPr>
+          <w:trHeight w:val="206"/>
+        </w:trPr>
+        <w:tc>
+          <w:tcPr>
+            <w:cnfStyle w:val="001000000000" w:firstRow="0" w:lastRow="0" w:firstColumn="1" w:lastColumn="0" w:oddVBand="0" w:evenVBand="0" w:oddHBand="0" w:evenHBand="0" w:firstRowFirstColumn="0" w:firstRowLastColumn="0" w:lastRowFirstColumn="0" w:lastRowLastColumn="0"/>
+            <w:tcW w:w="9350" w:type="dxa"/>
+            <w:gridSpan w:val="3"/>
+          </w:tcPr>
+          <w:p>
+            <w:pPr>
+              <w:jc w:val="both"/>
+            </w:pPr>
+            <w:bookmarkStart w:id="0" w:name="_GoBack"/>
+            <w:bookmarkEnd w:id="0"/>
+            <w:proofErr w:type="gramStart"/>
+            <w:r>
+              <w:t>Start(</w:t>
+            </w:r>
+            <w:proofErr w:type="spellStart"/>
+            <w:proofErr w:type="gramEnd"/>
+            <w:r>
+              <w:t>int</w:t>
+            </w:r>
+            <w:proofErr w:type="spellEnd"/>
+            <w:r>
+              <w:t xml:space="preserve"> s)</w:t>
+            </w:r>
+            <w:r>
+              <w:t>: void</w:t>
+            </w:r>
+          </w:p>
+          <w:p>
+            <w:pPr>
+              <w:jc w:val="both"/>
+            </w:pPr>
+            <w:r>
+              <w:rPr>
+                <w:b w:val="0"/>
+                <w:i/>
+              </w:rPr>
+              <w:lastRenderedPageBreak/>
+              <w:t xml:space="preserve">This function is used to set the </w:t>
+            </w:r>
+            <w:r>
+              <w:rPr>
+                <w:b w:val="0"/>
+                <w:i/>
+              </w:rPr>
+              <w:t>speed of the Motor.</w:t>
+            </w:r>
+            <w:r>
+              <w:rPr>
+                <w:b w:val="0"/>
+                <w:i/>
+              </w:rPr>
+              <w:t xml:space="preserve"> We can pass the desired </w:t>
+            </w:r>
+            <w:r>
+              <w:rPr>
+                <w:b w:val="0"/>
+                <w:i/>
+              </w:rPr>
+              <w:t>speed</w:t>
+            </w:r>
+            <w:r>
+              <w:rPr>
+                <w:b w:val="0"/>
+                <w:i/>
+              </w:rPr>
+              <w:t xml:space="preserve"> as the value of the parameter of that function, to be set as the </w:t>
+            </w:r>
+            <w:r>
+              <w:rPr>
+                <w:b w:val="0"/>
+                <w:i/>
+              </w:rPr>
+              <w:t>current speed of the motor.</w:t>
+            </w:r>
+          </w:p>
+        </w:tc>
+      </w:tr>
+      <w:tr>
+        <w:trPr>
+          <w:trHeight w:val="206"/>
+        </w:trPr>
+        <w:tc>
+          <w:tcPr>
+            <w:cnfStyle w:val="001000000000" w:firstRow="0" w:lastRow="0" w:firstColumn="1" w:lastColumn="0" w:oddVBand="0" w:evenVBand="0" w:oddHBand="0" w:evenHBand="0" w:firstRowFirstColumn="0" w:firstRowLastColumn="0" w:lastRowFirstColumn="0" w:lastRowLastColumn="0"/>
+            <w:tcW w:w="9350" w:type="dxa"/>
+            <w:gridSpan w:val="3"/>
+          </w:tcPr>
+          <w:p>
+            <w:pPr>
+              <w:jc w:val="both"/>
+            </w:pPr>
+            <w:proofErr w:type="gramStart"/>
+            <w:r>
+              <w:lastRenderedPageBreak/>
+              <w:t>Stop(</w:t>
+            </w:r>
+            <w:proofErr w:type="gramEnd"/>
+            <w:r>
+              <w:t>)</w:t>
+            </w:r>
+            <w:r>
+              <w:t xml:space="preserve">:void </w:t>
+            </w:r>
+          </w:p>
+          <w:p>
+            <w:pPr>
+              <w:jc w:val="both"/>
+              <w:rPr>
+                <w:b w:val="0"/>
+                <w:i/>
+              </w:rPr>
+            </w:pPr>
+            <w:r>
+              <w:rPr>
+                <w:b w:val="0"/>
+                <w:i/>
+              </w:rPr>
+              <w:t>This function is used to s</w:t>
+            </w:r>
+            <w:r>
+              <w:rPr>
+                <w:b w:val="0"/>
+                <w:i/>
+              </w:rPr>
+              <w:t>top the motor.</w:t>
+            </w:r>
+          </w:p>
+        </w:tc>
+      </w:tr>
+      <w:tr>
+        <w:trPr>
+          <w:trHeight w:val="206"/>
+        </w:trPr>
+        <w:tc>
+          <w:tcPr>
+            <w:cnfStyle w:val="001000000000" w:firstRow="0" w:lastRow="0" w:firstColumn="1" w:lastColumn="0" w:oddVBand="0" w:evenVBand="0" w:oddHBand="0" w:evenHBand="0" w:firstRowFirstColumn="0" w:firstRowLastColumn="0" w:lastRowFirstColumn="0" w:lastRowLastColumn="0"/>
+            <w:tcW w:w="9350" w:type="dxa"/>
+            <w:gridSpan w:val="3"/>
+          </w:tcPr>
+          <w:p>
+            <w:pPr>
+              <w:jc w:val="both"/>
+            </w:pPr>
+            <w:proofErr w:type="spellStart"/>
+            <w:proofErr w:type="gramStart"/>
+            <w:r>
+              <w:t>SetDirection</w:t>
+            </w:r>
+            <w:proofErr w:type="spellEnd"/>
+            <w:r>
+              <w:t>(</w:t>
+            </w:r>
+            <w:proofErr w:type="spellStart"/>
+            <w:proofErr w:type="gramEnd"/>
+            <w:r>
+              <w:t>boolean</w:t>
+            </w:r>
+            <w:proofErr w:type="spellEnd"/>
+            <w:r>
+              <w:t xml:space="preserve"> </w:t>
+            </w:r>
+            <w:proofErr w:type="spellStart"/>
+            <w:r>
+              <w:t>dir</w:t>
+            </w:r>
+            <w:proofErr w:type="spellEnd"/>
+            <w:r>
+              <w:t>)</w:t>
+            </w:r>
+            <w:r>
+              <w:t>: void</w:t>
+            </w:r>
+          </w:p>
+          <w:p>
+            <w:pPr>
+              <w:jc w:val="both"/>
+            </w:pPr>
+            <w:r>
+              <w:rPr>
+                <w:b w:val="0"/>
+                <w:i/>
+              </w:rPr>
+              <w:t xml:space="preserve">This function is used to set the </w:t>
+            </w:r>
+            <w:r>
+              <w:rPr>
+                <w:b w:val="0"/>
+                <w:i/>
+              </w:rPr>
+              <w:t>direction of the washing machine</w:t>
+            </w:r>
+            <w:r>
+              <w:rPr>
+                <w:b w:val="0"/>
+                <w:i/>
+              </w:rPr>
+              <w:t xml:space="preserve">. We can pass the desired </w:t>
+            </w:r>
+            <w:r>
+              <w:rPr>
+                <w:b w:val="0"/>
+                <w:i/>
+              </w:rPr>
+              <w:t xml:space="preserve">direction of the wash as </w:t>
+            </w:r>
+            <w:r>
+              <w:rPr>
+                <w:b w:val="0"/>
+                <w:i/>
+              </w:rPr>
+              <w:t xml:space="preserve">the parameter of that function, </w:t>
+            </w:r>
+            <w:r>
+              <w:rPr>
+                <w:b w:val="0"/>
+                <w:i/>
+              </w:rPr>
+              <w:t>to be set as the direction</w:t>
+            </w:r>
+            <w:r>
+              <w:rPr>
+                <w:b w:val="0"/>
+                <w:i/>
+              </w:rPr>
+              <w:t xml:space="preserve"> of the</w:t>
+            </w:r>
+            <w:r>
+              <w:rPr>
+                <w:b w:val="0"/>
+                <w:i/>
+              </w:rPr>
+              <w:t xml:space="preserve"> washing machine</w:t>
+            </w:r>
+            <w:r>
+              <w:rPr>
+                <w:b w:val="0"/>
+                <w:i/>
+              </w:rPr>
+              <w:t>.</w:t>
+            </w:r>
+          </w:p>
+        </w:tc>
+      </w:tr>
+      <w:tr>
+        <w:trPr>
+          <w:trHeight w:val="206"/>
+        </w:trPr>
+        <w:tc>
+          <w:tcPr>
+            <w:cnfStyle w:val="001000000000" w:firstRow="0" w:lastRow="0" w:firstColumn="1" w:lastColumn="0" w:oddVBand="0" w:evenVBand="0" w:oddHBand="0" w:evenHBand="0" w:firstRowFirstColumn="0" w:firstRowLastColumn="0" w:lastRowFirstColumn="0" w:lastRowLastColumn="0"/>
+            <w:tcW w:w="9350" w:type="dxa"/>
+            <w:gridSpan w:val="3"/>
+          </w:tcPr>
+          <w:p>
+            <w:pPr>
+              <w:jc w:val="both"/>
+            </w:pPr>
+            <w:r>
+              <w:t>~</w:t>
+            </w:r>
+            <w:proofErr w:type="gramStart"/>
+            <w:r>
+              <w:t>Motor</w:t>
+            </w:r>
+            <w:r>
+              <w:t>(</w:t>
+            </w:r>
+            <w:proofErr w:type="gramEnd"/>
+            <w:r>
+              <w:t>)</w:t>
+            </w:r>
+          </w:p>
+          <w:p>
+            <w:pPr>
+              <w:jc w:val="both"/>
+              <w:rPr>
+                <w:b w:val="0"/>
+                <w:i/>
+              </w:rPr>
+            </w:pPr>
+            <w:r>
+              <w:rPr>
+                <w:b w:val="0"/>
+                <w:i/>
+              </w:rPr>
+              <w:t>This is the destructor of the object.</w:t>
+            </w:r>
+          </w:p>
+        </w:tc>
+      </w:tr>
+      <w:tr>
+        <w:trPr>
+          <w:trHeight w:val="206"/>
+        </w:trPr>
+        <w:tc>
+          <w:tcPr>
+            <w:cnfStyle w:val="001000000000" w:firstRow="0" w:lastRow="0" w:firstColumn="1" w:lastColumn="0" w:oddVBand="0" w:evenVBand="0" w:oddHBand="0" w:evenHBand="0" w:firstRowFirstColumn="0" w:firstRowLastColumn="0" w:lastRowFirstColumn="0" w:lastRowLastColumn="0"/>
+            <w:tcW w:w="9350" w:type="dxa"/>
+            <w:gridSpan w:val="3"/>
+          </w:tcPr>
+          <w:p>
+            <w:pPr>
+              <w:jc w:val="both"/>
+            </w:pPr>
+            <w:r>
+              <w:t xml:space="preserve">Remarks: </w:t>
+            </w:r>
+          </w:p>
+          <w:p>
+            <w:pPr>
+              <w:jc w:val="both"/>
+            </w:pPr>
+            <w:r>
+              <w:t>All functions are implemented. The unit test environment and implementation of the unit test are setting up</w:t>
+            </w:r>
+          </w:p>
+        </w:tc>
+      </w:tr>
+    </w:tbl>
+    <w:p>
+      <w:pPr>
+        <w:rPr>
+          <w:b/>
+        </w:rPr>
+      </w:pPr>
+    </w:p>
+    <w:p>
+      <w:pPr>
+        <w:rPr>
+          <w:b/>
+        </w:rPr>
+      </w:pPr>
     </w:p>
     <w:sectPr>
       <w:pgSz w:w="12240" w:h="15840"/>
@@ -771,7 +1794,7 @@
 </file>
 
 <file path=word/styles.xml><?xml version="1.0" encoding="utf-8"?>
-<w:styles xmlns:mc="http://schemas.openxmlformats.org/markup-compatibility/2006" xmlns:r="http://schemas.openxmlformats.org/officeDocument/2006/relationships" xmlns:w="http://schemas.openxmlformats.org/wordprocessingml/2006/main" xmlns:w14="http://schemas.microsoft.com/office/word/2010/wordml" xmlns:w15="http://schemas.microsoft.com/office/word/2012/wordml" mc:Ignorable="w14 w15">
+<w:styles xmlns:mc="http://schemas.openxmlformats.org/markup-compatibility/2006" xmlns:r="http://schemas.openxmlformats.org/officeDocument/2006/relationships" xmlns:w="http://schemas.openxmlformats.org/wordprocessingml/2006/main" xmlns:w14="http://schemas.microsoft.com/office/word/2010/wordml" xmlns:w15="http://schemas.microsoft.com/office/word/2012/wordml" xmlns:w16se="http://schemas.microsoft.com/office/word/2015/wordml/symex" mc:Ignorable="w14 w15 w16se">
   <w:docDefaults>
     <w:rPrDefault>
       <w:rPr>
@@ -787,7 +1810,7 @@
       </w:pPr>
     </w:pPrDefault>
   </w:docDefaults>
-  <w:latentStyles w:defLockedState="0" w:defUIPriority="99" w:defSemiHidden="0" w:defUnhideWhenUsed="0" w:defQFormat="0" w:count="371">
+  <w:latentStyles w:defLockedState="0" w:defUIPriority="99" w:defSemiHidden="0" w:defUnhideWhenUsed="0" w:defQFormat="0" w:count="374">
     <w:lsdException w:name="Normal" w:uiPriority="0" w:qFormat="1"/>
     <w:lsdException w:name="heading 1" w:uiPriority="9" w:qFormat="1"/>
     <w:lsdException w:name="heading 2" w:semiHidden="1" w:uiPriority="9" w:unhideWhenUsed="1" w:qFormat="1"/>
@@ -893,7 +1916,6 @@
     <w:lsdException w:name="HTML Sample" w:semiHidden="1" w:unhideWhenUsed="1"/>
     <w:lsdException w:name="HTML Typewriter" w:semiHidden="1" w:unhideWhenUsed="1"/>
     <w:lsdException w:name="HTML Variable" w:semiHidden="1" w:unhideWhenUsed="1"/>
-    <w:lsdException w:name="Normal Table" w:semiHidden="1" w:unhideWhenUsed="1"/>
     <w:lsdException w:name="annotation subject" w:semiHidden="1" w:unhideWhenUsed="1"/>
     <w:lsdException w:name="No List" w:semiHidden="1" w:unhideWhenUsed="1"/>
     <w:lsdException w:name="Outline List 1" w:semiHidden="1" w:unhideWhenUsed="1"/>
@@ -938,7 +1960,6 @@
     <w:lsdException w:name="Table Professional" w:semiHidden="1" w:unhideWhenUsed="1"/>
     <w:lsdException w:name="Table Subtle 1" w:semiHidden="1" w:unhideWhenUsed="1"/>
     <w:lsdException w:name="Table Subtle 2" w:semiHidden="1" w:unhideWhenUsed="1"/>
-    <w:lsdException w:name="Table Web 1" w:semiHidden="1" w:unhideWhenUsed="1"/>
     <w:lsdException w:name="Table Web 2" w:semiHidden="1" w:unhideWhenUsed="1"/>
     <w:lsdException w:name="Table Web 3" w:semiHidden="1" w:unhideWhenUsed="1"/>
     <w:lsdException w:name="Balloon Text" w:semiHidden="1" w:unhideWhenUsed="1"/>
@@ -1159,6 +2180,9 @@
     <w:lsdException w:name="List Table 5 Dark Accent 6" w:uiPriority="50"/>
     <w:lsdException w:name="List Table 6 Colorful Accent 6" w:uiPriority="51"/>
     <w:lsdException w:name="List Table 7 Colorful Accent 6" w:uiPriority="52"/>
+    <w:lsdException w:name="Mention" w:semiHidden="1" w:unhideWhenUsed="1"/>
+    <w:lsdException w:name="Smart Hyperlink" w:semiHidden="1" w:unhideWhenUsed="1"/>
+    <w:lsdException w:name="Hashtag" w:semiHidden="1" w:unhideWhenUsed="1"/>
   </w:latentStyles>
   <w:style w:type="paragraph" w:default="1" w:styleId="Normal">
     <w:name w:val="Normal"/>

</xml_diff>